<commit_message>
Updates from evaluater 1 + restructuring
</commit_message>
<xml_diff>
--- a/installation.docx
+++ b/installation.docx
@@ -4,10 +4,44 @@
   <w:body>
     <w:p>
       <w:pPr>
+        <w:jc w:val="center"/>
+        <w:textAlignment w:val="center"/>
+        <w:rPr>
+          <w:rFonts w:ascii="Calibri" w:eastAsia="Times New Roman" w:hAnsi="Calibri" w:cs="Calibri"/>
+          <w:sz w:val="48"/>
+          <w:lang w:val="en-US" w:eastAsia="en-GB"/>
+        </w:rPr>
+      </w:pPr>
+      <w:r>
+        <w:rPr>
+          <w:rFonts w:ascii="Calibri" w:eastAsia="Times New Roman" w:hAnsi="Calibri" w:cs="Calibri"/>
+          <w:sz w:val="48"/>
+          <w:lang w:val="en-US" w:eastAsia="en-GB"/>
+        </w:rPr>
+        <w:t>Installation.</w:t>
+      </w:r>
+    </w:p>
+    <w:p>
+      <w:pPr>
+        <w:jc w:val="center"/>
+        <w:textAlignment w:val="center"/>
+        <w:rPr>
+          <w:rFonts w:ascii="Calibri" w:eastAsia="Times New Roman" w:hAnsi="Calibri" w:cs="Calibri"/>
+          <w:sz w:val="48"/>
+          <w:lang w:val="en-US" w:eastAsia="en-GB"/>
+        </w:rPr>
+      </w:pPr>
+    </w:p>
+    <w:p>
+      <w:pPr>
         <w:numPr>
           <w:ilvl w:val="0"/>
           <w:numId w:val="1"/>
         </w:numPr>
+        <w:tabs>
+          <w:tab w:val="clear" w:pos="720"/>
+          <w:tab w:val="num" w:pos="540"/>
+        </w:tabs>
         <w:ind w:left="540"/>
         <w:textAlignment w:val="center"/>
         <w:rPr>
@@ -19,279 +53,421 @@
         <w:rPr>
           <w:rFonts w:ascii="Calibri" w:eastAsia="Times New Roman" w:hAnsi="Calibri" w:cs="Calibri"/>
           <w:lang w:val="en-US" w:eastAsia="en-GB"/>
-        </w:rPr>
-        <w:t>We need a recent version of Python 3</w:t>
-      </w:r>
-    </w:p>
-    <w:p>
-      <w:pPr>
-        <w:numPr>
-          <w:ilvl w:val="0"/>
-          <w:numId w:val="1"/>
-        </w:numPr>
-        <w:ind w:left="540"/>
-        <w:textAlignment w:val="center"/>
-        <w:rPr>
-          <w:rFonts w:ascii="Calibri" w:eastAsia="Times New Roman" w:hAnsi="Calibri" w:cs="Calibri"/>
-          <w:lang w:val="en-US" w:eastAsia="en-GB"/>
-        </w:rPr>
-      </w:pPr>
-      <w:r>
-        <w:rPr>
-          <w:rFonts w:ascii="Calibri" w:eastAsia="Times New Roman" w:hAnsi="Calibri" w:cs="Calibri"/>
-          <w:lang w:val="en-US" w:eastAsia="en-GB"/>
-        </w:rPr>
-        <w:t>How to check if you have python already installed?</w:t>
-      </w:r>
-    </w:p>
-    <w:p>
-      <w:pPr>
-        <w:numPr>
-          <w:ilvl w:val="1"/>
-          <w:numId w:val="2"/>
-        </w:numPr>
-        <w:ind w:left="1080"/>
-        <w:textAlignment w:val="center"/>
-        <w:rPr>
-          <w:rFonts w:ascii="Calibri" w:eastAsia="Times New Roman" w:hAnsi="Calibri" w:cs="Calibri"/>
-          <w:lang w:val="en-US" w:eastAsia="en-GB"/>
-        </w:rPr>
-      </w:pPr>
-      <w:r>
-        <w:rPr>
-          <w:rFonts w:ascii="Calibri" w:eastAsia="Times New Roman" w:hAnsi="Calibri" w:cs="Calibri"/>
-          <w:lang w:val="en-US" w:eastAsia="en-GB"/>
-        </w:rPr>
-        <w:t>Run Command Prompt (aka Terminal)</w:t>
-      </w:r>
-    </w:p>
-    <w:p>
-      <w:pPr>
-        <w:numPr>
-          <w:ilvl w:val="2"/>
-          <w:numId w:val="3"/>
-        </w:numPr>
-        <w:ind w:left="1620"/>
-        <w:textAlignment w:val="center"/>
-        <w:rPr>
-          <w:rFonts w:ascii="Calibri" w:eastAsia="Times New Roman" w:hAnsi="Calibri" w:cs="Calibri"/>
-          <w:lang w:val="en-US" w:eastAsia="en-GB"/>
-        </w:rPr>
-      </w:pPr>
-      <w:r>
-        <w:rPr>
-          <w:rFonts w:ascii="Calibri" w:eastAsia="Times New Roman" w:hAnsi="Calibri" w:cs="Calibri"/>
-          <w:lang w:val="en-US" w:eastAsia="en-GB"/>
-        </w:rPr>
-        <w:t>Open "Start Menu"</w:t>
-      </w:r>
-    </w:p>
-    <w:p>
-      <w:pPr>
-        <w:numPr>
-          <w:ilvl w:val="2"/>
-          <w:numId w:val="3"/>
-        </w:numPr>
-        <w:ind w:left="1620"/>
-        <w:textAlignment w:val="center"/>
-        <w:rPr>
-          <w:rFonts w:ascii="Calibri" w:eastAsia="Times New Roman" w:hAnsi="Calibri" w:cs="Calibri"/>
-          <w:lang w:val="en-US" w:eastAsia="en-GB"/>
-        </w:rPr>
-      </w:pPr>
-      <w:r>
-        <w:rPr>
-          <w:rFonts w:ascii="Calibri" w:eastAsia="Times New Roman" w:hAnsi="Calibri" w:cs="Calibri"/>
-          <w:lang w:val="en-US" w:eastAsia="en-GB"/>
-        </w:rPr>
-        <w:t>Type "cmd" and press [enter]</w:t>
-      </w:r>
-    </w:p>
-    <w:p>
-      <w:pPr>
-        <w:numPr>
-          <w:ilvl w:val="1"/>
-          <w:numId w:val="3"/>
-        </w:numPr>
-        <w:ind w:left="1080"/>
-        <w:textAlignment w:val="center"/>
-        <w:rPr>
-          <w:rFonts w:ascii="Calibri" w:eastAsia="Times New Roman" w:hAnsi="Calibri" w:cs="Calibri"/>
-          <w:lang w:val="en-US" w:eastAsia="en-GB"/>
-        </w:rPr>
-      </w:pPr>
-      <w:r>
-        <w:rPr>
-          <w:rFonts w:ascii="Calibri" w:eastAsia="Times New Roman" w:hAnsi="Calibri" w:cs="Calibri"/>
-          <w:lang w:val="en-US" w:eastAsia="en-GB"/>
-        </w:rPr>
-        <w:t>Test if python is available</w:t>
-      </w:r>
-    </w:p>
-    <w:p>
-      <w:pPr>
-        <w:numPr>
-          <w:ilvl w:val="2"/>
-          <w:numId w:val="4"/>
-        </w:numPr>
-        <w:ind w:left="1620"/>
-        <w:textAlignment w:val="center"/>
-        <w:rPr>
-          <w:rFonts w:ascii="Calibri" w:eastAsia="Times New Roman" w:hAnsi="Calibri" w:cs="Calibri"/>
-          <w:lang w:val="en-US" w:eastAsia="en-GB"/>
-        </w:rPr>
-      </w:pPr>
-      <w:r>
-        <w:rPr>
-          <w:rFonts w:ascii="Calibri" w:eastAsia="Times New Roman" w:hAnsi="Calibri" w:cs="Calibri"/>
-          <w:lang w:val="en-US" w:eastAsia="en-GB"/>
-        </w:rPr>
-        <w:t>In Command  Prompt type "python --version"</w:t>
-      </w:r>
-    </w:p>
-    <w:p>
-      <w:pPr>
-        <w:numPr>
-          <w:ilvl w:val="3"/>
-          <w:numId w:val="5"/>
-        </w:numPr>
-        <w:ind w:left="2160"/>
-        <w:textAlignment w:val="center"/>
-        <w:rPr>
-          <w:rFonts w:ascii="Calibri" w:eastAsia="Times New Roman" w:hAnsi="Calibri" w:cs="Calibri"/>
-          <w:lang w:val="en-US" w:eastAsia="en-GB"/>
-        </w:rPr>
-      </w:pPr>
-      <w:r>
-        <w:rPr>
-          <w:rFonts w:ascii="Calibri" w:eastAsia="Times New Roman" w:hAnsi="Calibri" w:cs="Calibri"/>
-          <w:lang w:val="en-US" w:eastAsia="en-GB"/>
-        </w:rPr>
-        <w:t>If you see something like "Python 3.7.4" you have python installed</w:t>
-      </w:r>
-    </w:p>
-    <w:p>
-      <w:pPr>
-        <w:numPr>
-          <w:ilvl w:val="4"/>
-          <w:numId w:val="6"/>
-        </w:numPr>
-        <w:ind w:left="2700"/>
-        <w:textAlignment w:val="center"/>
-        <w:rPr>
-          <w:rFonts w:ascii="Calibri" w:eastAsia="Times New Roman" w:hAnsi="Calibri" w:cs="Calibri"/>
-          <w:lang w:val="en-US" w:eastAsia="en-GB"/>
-        </w:rPr>
-      </w:pPr>
-      <w:r>
-        <w:rPr>
-          <w:rFonts w:ascii="Calibri" w:eastAsia="Times New Roman" w:hAnsi="Calibri" w:cs="Calibri"/>
-          <w:lang w:val="en-US" w:eastAsia="en-GB"/>
-        </w:rPr>
-        <w:t>Proceed to installing PyCharm</w:t>
-      </w:r>
-    </w:p>
-    <w:p>
-      <w:pPr>
-        <w:numPr>
-          <w:ilvl w:val="3"/>
-          <w:numId w:val="6"/>
-        </w:numPr>
-        <w:ind w:left="2160"/>
-        <w:textAlignment w:val="center"/>
-        <w:rPr>
-          <w:rFonts w:ascii="Calibri" w:eastAsia="Times New Roman" w:hAnsi="Calibri" w:cs="Calibri"/>
-          <w:lang w:val="en-US" w:eastAsia="en-GB"/>
-        </w:rPr>
-      </w:pPr>
-      <w:r>
-        <w:rPr>
-          <w:rFonts w:ascii="Calibri" w:eastAsia="Times New Roman" w:hAnsi="Calibri" w:cs="Calibri"/>
-          <w:lang w:val="en-US" w:eastAsia="en-GB"/>
-        </w:rPr>
-        <w:t>If you see something like "'python' is not recognized as an internal or external command, operable program or batch file." you don't have python</w:t>
-      </w:r>
-    </w:p>
-    <w:p>
-      <w:pPr>
-        <w:numPr>
-          <w:ilvl w:val="4"/>
-          <w:numId w:val="7"/>
-        </w:numPr>
-        <w:ind w:left="2700"/>
-        <w:textAlignment w:val="center"/>
-        <w:rPr>
-          <w:rFonts w:ascii="Calibri" w:eastAsia="Times New Roman" w:hAnsi="Calibri" w:cs="Calibri"/>
-          <w:lang w:val="en-US" w:eastAsia="en-GB"/>
-        </w:rPr>
-      </w:pPr>
-      <w:r>
-        <w:rPr>
-          <w:rFonts w:ascii="Calibri" w:eastAsia="Times New Roman" w:hAnsi="Calibri" w:cs="Calibri"/>
-          <w:lang w:val="en-US" w:eastAsia="en-GB"/>
-        </w:rPr>
-        <w:t>Install Python</w:t>
-      </w:r>
-    </w:p>
-    <w:p>
-      <w:pPr>
-        <w:numPr>
-          <w:ilvl w:val="0"/>
-          <w:numId w:val="7"/>
-        </w:numPr>
-        <w:ind w:left="540"/>
-        <w:textAlignment w:val="center"/>
-        <w:rPr>
-          <w:rFonts w:ascii="Calibri" w:eastAsia="Times New Roman" w:hAnsi="Calibri" w:cs="Calibri"/>
-          <w:lang w:val="en-US" w:eastAsia="en-GB"/>
-        </w:rPr>
-      </w:pPr>
-      <w:r>
-        <w:rPr>
-          <w:rFonts w:ascii="Calibri" w:eastAsia="Times New Roman" w:hAnsi="Calibri" w:cs="Calibri"/>
-          <w:lang w:val="en-US" w:eastAsia="en-GB"/>
-        </w:rPr>
-        <w:t>Installing python</w:t>
-      </w:r>
-    </w:p>
-    <w:p>
-      <w:pPr>
-        <w:numPr>
-          <w:ilvl w:val="1"/>
-          <w:numId w:val="8"/>
-        </w:numPr>
-        <w:ind w:left="1080"/>
-        <w:textAlignment w:val="center"/>
-        <w:rPr>
-          <w:rFonts w:ascii="Calibri" w:eastAsia="Times New Roman" w:hAnsi="Calibri" w:cs="Calibri"/>
-          <w:lang w:val="pl-PL" w:eastAsia="en-GB"/>
-        </w:rPr>
-      </w:pPr>
-      <w:r>
-        <w:rPr>
-          <w:rFonts w:ascii="Calibri" w:eastAsia="Times New Roman" w:hAnsi="Calibri" w:cs="Calibri"/>
-          <w:lang w:val="pl-PL" w:eastAsia="en-GB"/>
         </w:rPr>
         <w:t xml:space="preserve">Go to </w:t>
       </w:r>
       <w:hyperlink r:id="rId5" w:history="1">
         <w:r>
           <w:rPr>
+            <w:rStyle w:val="Hyperlink"/>
             <w:rFonts w:ascii="Calibri" w:eastAsia="Times New Roman" w:hAnsi="Calibri" w:cs="Calibri"/>
-            <w:color w:val="0000FF"/>
-            <w:u w:val="single"/>
-            <w:lang w:val="pl-PL" w:eastAsia="en-GB"/>
+            <w:lang w:val="en-US" w:eastAsia="en-GB"/>
           </w:rPr>
-          <w:t>https://www.python.org/downloads/windows/</w:t>
+          <w:t>https://github.com/roesgaard/learn_python</w:t>
         </w:r>
       </w:hyperlink>
-    </w:p>
-    <w:p>
-      <w:pPr>
-        <w:numPr>
-          <w:ilvl w:val="1"/>
-          <w:numId w:val="8"/>
-        </w:numPr>
+      <w:r>
+        <w:rPr>
+          <w:rFonts w:ascii="Calibri" w:eastAsia="Times New Roman" w:hAnsi="Calibri" w:cs="Calibri"/>
+          <w:lang w:val="en-US" w:eastAsia="en-GB"/>
+        </w:rPr>
+        <w:t xml:space="preserve"> , select “Code” -&gt; ”Download ZIP” and unzip the downloaded file a place where you can find it.</w:t>
+      </w:r>
+    </w:p>
+    <w:p>
+      <w:pPr>
+        <w:numPr>
+          <w:ilvl w:val="0"/>
+          <w:numId w:val="1"/>
+        </w:numPr>
+        <w:tabs>
+          <w:tab w:val="clear" w:pos="720"/>
+          <w:tab w:val="num" w:pos="540"/>
+        </w:tabs>
+        <w:ind w:left="540"/>
+        <w:textAlignment w:val="center"/>
+        <w:rPr>
+          <w:rFonts w:ascii="Calibri" w:eastAsia="Times New Roman" w:hAnsi="Calibri" w:cs="Calibri"/>
+          <w:lang w:val="en-US" w:eastAsia="en-GB"/>
+        </w:rPr>
+      </w:pPr>
+      <w:r>
+        <w:rPr>
+          <w:rFonts w:ascii="Calibri" w:eastAsia="Times New Roman" w:hAnsi="Calibri" w:cs="Calibri"/>
+          <w:lang w:val="en-US" w:eastAsia="en-GB"/>
+        </w:rPr>
+        <w:t>We need a recent version of Python 3</w:t>
+      </w:r>
+    </w:p>
+    <w:p>
+      <w:pPr>
+        <w:numPr>
+          <w:ilvl w:val="0"/>
+          <w:numId w:val="1"/>
+        </w:numPr>
+        <w:tabs>
+          <w:tab w:val="clear" w:pos="720"/>
+          <w:tab w:val="num" w:pos="540"/>
+        </w:tabs>
+        <w:ind w:left="540"/>
+        <w:textAlignment w:val="center"/>
+        <w:rPr>
+          <w:rFonts w:ascii="Calibri" w:eastAsia="Times New Roman" w:hAnsi="Calibri" w:cs="Calibri"/>
+          <w:lang w:val="en-US" w:eastAsia="en-GB"/>
+        </w:rPr>
+      </w:pPr>
+      <w:r>
+        <w:rPr>
+          <w:rFonts w:ascii="Calibri" w:eastAsia="Times New Roman" w:hAnsi="Calibri" w:cs="Calibri"/>
+          <w:lang w:val="en-US" w:eastAsia="en-GB"/>
+        </w:rPr>
+        <w:t>How to check if you have python already installed?</w:t>
+      </w:r>
+    </w:p>
+    <w:p>
+      <w:pPr>
+        <w:numPr>
+          <w:ilvl w:val="1"/>
+          <w:numId w:val="2"/>
+        </w:numPr>
+        <w:tabs>
+          <w:tab w:val="clear" w:pos="1440"/>
+          <w:tab w:val="num" w:pos="1260"/>
+        </w:tabs>
+        <w:ind w:left="1080"/>
+        <w:textAlignment w:val="center"/>
+        <w:rPr>
+          <w:rFonts w:ascii="Calibri" w:eastAsia="Times New Roman" w:hAnsi="Calibri" w:cs="Calibri"/>
+          <w:lang w:val="en-US" w:eastAsia="en-GB"/>
+        </w:rPr>
+      </w:pPr>
+      <w:r>
+        <w:rPr>
+          <w:rFonts w:ascii="Calibri" w:eastAsia="Times New Roman" w:hAnsi="Calibri" w:cs="Calibri"/>
+          <w:lang w:val="en-US" w:eastAsia="en-GB"/>
+        </w:rPr>
+        <w:t>Run Command Prompt (aka Terminal)</w:t>
+      </w:r>
+    </w:p>
+    <w:p>
+      <w:pPr>
+        <w:numPr>
+          <w:ilvl w:val="2"/>
+          <w:numId w:val="3"/>
+        </w:numPr>
+        <w:tabs>
+          <w:tab w:val="clear" w:pos="2160"/>
+          <w:tab w:val="num" w:pos="1980"/>
+        </w:tabs>
+        <w:ind w:left="1620"/>
+        <w:textAlignment w:val="center"/>
+        <w:rPr>
+          <w:rFonts w:ascii="Calibri" w:eastAsia="Times New Roman" w:hAnsi="Calibri" w:cs="Calibri"/>
+          <w:lang w:val="en-US" w:eastAsia="en-GB"/>
+        </w:rPr>
+      </w:pPr>
+      <w:r>
+        <w:rPr>
+          <w:rFonts w:ascii="Calibri" w:eastAsia="Times New Roman" w:hAnsi="Calibri" w:cs="Calibri"/>
+          <w:lang w:val="en-US" w:eastAsia="en-GB"/>
+        </w:rPr>
+        <w:t>Open "Start Menu"</w:t>
+      </w:r>
+    </w:p>
+    <w:p>
+      <w:pPr>
+        <w:numPr>
+          <w:ilvl w:val="2"/>
+          <w:numId w:val="3"/>
+        </w:numPr>
+        <w:tabs>
+          <w:tab w:val="clear" w:pos="2160"/>
+          <w:tab w:val="num" w:pos="1980"/>
+        </w:tabs>
+        <w:ind w:left="1620"/>
+        <w:textAlignment w:val="center"/>
+        <w:rPr>
+          <w:rFonts w:ascii="Calibri" w:eastAsia="Times New Roman" w:hAnsi="Calibri" w:cs="Calibri"/>
+          <w:lang w:val="en-US" w:eastAsia="en-GB"/>
+        </w:rPr>
+      </w:pPr>
+      <w:r>
+        <w:rPr>
+          <w:rFonts w:ascii="Calibri" w:eastAsia="Times New Roman" w:hAnsi="Calibri" w:cs="Calibri"/>
+          <w:lang w:val="en-US" w:eastAsia="en-GB"/>
+        </w:rPr>
+        <w:t>Type "</w:t>
+      </w:r>
+      <w:proofErr w:type="spellStart"/>
+      <w:r>
+        <w:rPr>
+          <w:rFonts w:ascii="Calibri" w:eastAsia="Times New Roman" w:hAnsi="Calibri" w:cs="Calibri"/>
+          <w:lang w:val="en-US" w:eastAsia="en-GB"/>
+        </w:rPr>
+        <w:t>cmd</w:t>
+      </w:r>
+      <w:proofErr w:type="spellEnd"/>
+      <w:r>
+        <w:rPr>
+          <w:rFonts w:ascii="Calibri" w:eastAsia="Times New Roman" w:hAnsi="Calibri" w:cs="Calibri"/>
+          <w:lang w:val="en-US" w:eastAsia="en-GB"/>
+        </w:rPr>
+        <w:t>" and press [enter]</w:t>
+      </w:r>
+    </w:p>
+    <w:p>
+      <w:pPr>
+        <w:numPr>
+          <w:ilvl w:val="1"/>
+          <w:numId w:val="3"/>
+        </w:numPr>
+        <w:tabs>
+          <w:tab w:val="clear" w:pos="1440"/>
+          <w:tab w:val="num" w:pos="1260"/>
+        </w:tabs>
+        <w:ind w:left="1080"/>
+        <w:textAlignment w:val="center"/>
+        <w:rPr>
+          <w:rFonts w:ascii="Calibri" w:eastAsia="Times New Roman" w:hAnsi="Calibri" w:cs="Calibri"/>
+          <w:lang w:val="en-US" w:eastAsia="en-GB"/>
+        </w:rPr>
+      </w:pPr>
+      <w:r>
+        <w:rPr>
+          <w:rFonts w:ascii="Calibri" w:eastAsia="Times New Roman" w:hAnsi="Calibri" w:cs="Calibri"/>
+          <w:lang w:val="en-US" w:eastAsia="en-GB"/>
+        </w:rPr>
+        <w:t>Test if python is available</w:t>
+      </w:r>
+    </w:p>
+    <w:p>
+      <w:pPr>
+        <w:numPr>
+          <w:ilvl w:val="2"/>
+          <w:numId w:val="3"/>
+        </w:numPr>
+        <w:tabs>
+          <w:tab w:val="clear" w:pos="2160"/>
+          <w:tab w:val="num" w:pos="1980"/>
+        </w:tabs>
+        <w:ind w:left="1620"/>
+        <w:textAlignment w:val="center"/>
+        <w:rPr>
+          <w:rFonts w:ascii="Calibri" w:eastAsia="Times New Roman" w:hAnsi="Calibri" w:cs="Calibri"/>
+          <w:lang w:val="en-US" w:eastAsia="en-GB"/>
+        </w:rPr>
+      </w:pPr>
+      <w:r>
+        <w:rPr>
+          <w:rFonts w:ascii="Calibri" w:eastAsia="Times New Roman" w:hAnsi="Calibri" w:cs="Calibri"/>
+          <w:lang w:val="en-US" w:eastAsia="en-GB"/>
+        </w:rPr>
+        <w:t xml:space="preserve">In </w:t>
+      </w:r>
+      <w:proofErr w:type="gramStart"/>
+      <w:r>
+        <w:rPr>
+          <w:rFonts w:ascii="Calibri" w:eastAsia="Times New Roman" w:hAnsi="Calibri" w:cs="Calibri"/>
+          <w:lang w:val="en-US" w:eastAsia="en-GB"/>
+        </w:rPr>
+        <w:t>Command  Prompt</w:t>
+      </w:r>
+      <w:proofErr w:type="gramEnd"/>
+      <w:r>
+        <w:rPr>
+          <w:rFonts w:ascii="Calibri" w:eastAsia="Times New Roman" w:hAnsi="Calibri" w:cs="Calibri"/>
+          <w:lang w:val="en-US" w:eastAsia="en-GB"/>
+        </w:rPr>
+        <w:t xml:space="preserve"> type "python --version"</w:t>
+      </w:r>
+    </w:p>
+    <w:p>
+      <w:pPr>
+        <w:numPr>
+          <w:ilvl w:val="3"/>
+          <w:numId w:val="5"/>
+        </w:numPr>
+        <w:tabs>
+          <w:tab w:val="clear" w:pos="2880"/>
+          <w:tab w:val="num" w:pos="2700"/>
+        </w:tabs>
+        <w:ind w:left="2160"/>
+        <w:textAlignment w:val="center"/>
+        <w:rPr>
+          <w:rFonts w:ascii="Calibri" w:eastAsia="Times New Roman" w:hAnsi="Calibri" w:cs="Calibri"/>
+          <w:lang w:val="en-US" w:eastAsia="en-GB"/>
+        </w:rPr>
+      </w:pPr>
+      <w:r>
+        <w:rPr>
+          <w:rFonts w:ascii="Calibri" w:eastAsia="Times New Roman" w:hAnsi="Calibri" w:cs="Calibri"/>
+          <w:lang w:val="en-US" w:eastAsia="en-GB"/>
+        </w:rPr>
+        <w:t>If you see something like "Python 3.7.4" you have python installed</w:t>
+      </w:r>
+    </w:p>
+    <w:p>
+      <w:pPr>
+        <w:numPr>
+          <w:ilvl w:val="4"/>
+          <w:numId w:val="6"/>
+        </w:numPr>
+        <w:tabs>
+          <w:tab w:val="clear" w:pos="3600"/>
+          <w:tab w:val="num" w:pos="3420"/>
+        </w:tabs>
+        <w:ind w:left="2700"/>
+        <w:textAlignment w:val="center"/>
+        <w:rPr>
+          <w:rFonts w:ascii="Calibri" w:eastAsia="Times New Roman" w:hAnsi="Calibri" w:cs="Calibri"/>
+          <w:lang w:val="en-US" w:eastAsia="en-GB"/>
+        </w:rPr>
+      </w:pPr>
+      <w:r>
+        <w:rPr>
+          <w:rFonts w:ascii="Calibri" w:eastAsia="Times New Roman" w:hAnsi="Calibri" w:cs="Calibri"/>
+          <w:lang w:val="en-US" w:eastAsia="en-GB"/>
+        </w:rPr>
+        <w:t>Proceed to installing PyCharm</w:t>
+      </w:r>
+    </w:p>
+    <w:p>
+      <w:pPr>
+        <w:numPr>
+          <w:ilvl w:val="3"/>
+          <w:numId w:val="6"/>
+        </w:numPr>
+        <w:tabs>
+          <w:tab w:val="clear" w:pos="2880"/>
+          <w:tab w:val="num" w:pos="2700"/>
+        </w:tabs>
+        <w:ind w:left="2160"/>
+        <w:textAlignment w:val="center"/>
+        <w:rPr>
+          <w:rFonts w:ascii="Calibri" w:eastAsia="Times New Roman" w:hAnsi="Calibri" w:cs="Calibri"/>
+          <w:lang w:val="en-US" w:eastAsia="en-GB"/>
+        </w:rPr>
+      </w:pPr>
+      <w:r>
+        <w:rPr>
+          <w:rFonts w:ascii="Calibri" w:eastAsia="Times New Roman" w:hAnsi="Calibri" w:cs="Calibri"/>
+          <w:lang w:val="en-US" w:eastAsia="en-GB"/>
+        </w:rPr>
+        <w:t>If you see something like "'python' is not recognized as an internal or external command, operable program or batch file." you don't have python</w:t>
+      </w:r>
+    </w:p>
+    <w:p>
+      <w:pPr>
+        <w:numPr>
+          <w:ilvl w:val="4"/>
+          <w:numId w:val="6"/>
+        </w:numPr>
+        <w:tabs>
+          <w:tab w:val="clear" w:pos="3600"/>
+          <w:tab w:val="num" w:pos="3420"/>
+        </w:tabs>
+        <w:ind w:left="2700"/>
+        <w:textAlignment w:val="center"/>
+        <w:rPr>
+          <w:rFonts w:ascii="Calibri" w:eastAsia="Times New Roman" w:hAnsi="Calibri" w:cs="Calibri"/>
+          <w:lang w:val="en-US" w:eastAsia="en-GB"/>
+        </w:rPr>
+      </w:pPr>
+      <w:r>
+        <w:rPr>
+          <w:rFonts w:ascii="Calibri" w:eastAsia="Times New Roman" w:hAnsi="Calibri" w:cs="Calibri"/>
+          <w:lang w:val="en-US" w:eastAsia="en-GB"/>
+        </w:rPr>
+        <w:t>Install Python</w:t>
+      </w:r>
+    </w:p>
+    <w:p>
+      <w:pPr>
+        <w:numPr>
+          <w:ilvl w:val="0"/>
+          <w:numId w:val="6"/>
+        </w:numPr>
+        <w:tabs>
+          <w:tab w:val="clear" w:pos="720"/>
+          <w:tab w:val="num" w:pos="540"/>
+        </w:tabs>
+        <w:ind w:left="540"/>
+        <w:textAlignment w:val="center"/>
+        <w:rPr>
+          <w:rFonts w:ascii="Calibri" w:eastAsia="Times New Roman" w:hAnsi="Calibri" w:cs="Calibri"/>
+          <w:lang w:val="en-US" w:eastAsia="en-GB"/>
+        </w:rPr>
+      </w:pPr>
+      <w:r>
+        <w:rPr>
+          <w:rFonts w:ascii="Calibri" w:eastAsia="Times New Roman" w:hAnsi="Calibri" w:cs="Calibri"/>
+          <w:lang w:val="en-US" w:eastAsia="en-GB"/>
+        </w:rPr>
+        <w:t>Installing python</w:t>
+      </w:r>
+    </w:p>
+    <w:p>
+      <w:pPr>
+        <w:numPr>
+          <w:ilvl w:val="1"/>
+          <w:numId w:val="8"/>
+        </w:numPr>
+        <w:tabs>
+          <w:tab w:val="clear" w:pos="1440"/>
+          <w:tab w:val="num" w:pos="1260"/>
+        </w:tabs>
+        <w:ind w:left="1080"/>
+        <w:textAlignment w:val="center"/>
+        <w:rPr>
+          <w:rFonts w:ascii="Calibri" w:eastAsia="Times New Roman" w:hAnsi="Calibri" w:cs="Calibri"/>
+          <w:lang w:val="pl-PL" w:eastAsia="en-GB"/>
+        </w:rPr>
+      </w:pPr>
+      <w:r>
+        <w:rPr>
+          <w:rFonts w:ascii="Calibri" w:eastAsia="Times New Roman" w:hAnsi="Calibri" w:cs="Calibri"/>
+          <w:lang w:val="pl-PL" w:eastAsia="en-GB"/>
+        </w:rPr>
+        <w:t xml:space="preserve">Go to </w:t>
+      </w:r>
+      <w:r>
+        <w:fldChar w:fldCharType="begin"/>
+      </w:r>
+      <w:r>
+        <w:instrText xml:space="preserve"> HYPERLINK "https://www.python.org/downloads/windows/" </w:instrText>
+      </w:r>
+      <w:r>
+        <w:fldChar w:fldCharType="separate"/>
+      </w:r>
+      <w:r>
+        <w:rPr>
+          <w:rFonts w:ascii="Calibri" w:eastAsia="Times New Roman" w:hAnsi="Calibri" w:cs="Calibri"/>
+          <w:color w:val="0000FF"/>
+          <w:u w:val="single"/>
+          <w:lang w:val="pl-PL" w:eastAsia="en-GB"/>
+        </w:rPr>
+        <w:t>https://www.python.org/downloads/windows/</w:t>
+      </w:r>
+      <w:r>
+        <w:rPr>
+          <w:rFonts w:ascii="Calibri" w:eastAsia="Times New Roman" w:hAnsi="Calibri" w:cs="Calibri"/>
+          <w:color w:val="0000FF"/>
+          <w:u w:val="single"/>
+          <w:lang w:val="pl-PL" w:eastAsia="en-GB"/>
+        </w:rPr>
+        <w:fldChar w:fldCharType="end"/>
+      </w:r>
+    </w:p>
+    <w:p>
+      <w:pPr>
+        <w:numPr>
+          <w:ilvl w:val="1"/>
+          <w:numId w:val="8"/>
+        </w:numPr>
+        <w:tabs>
+          <w:tab w:val="clear" w:pos="1440"/>
+          <w:tab w:val="num" w:pos="1260"/>
+        </w:tabs>
         <w:ind w:left="1080"/>
         <w:textAlignment w:val="center"/>
         <w:rPr>
@@ -341,6 +517,10 @@
           <w:ilvl w:val="1"/>
           <w:numId w:val="8"/>
         </w:numPr>
+        <w:tabs>
+          <w:tab w:val="clear" w:pos="1440"/>
+          <w:tab w:val="num" w:pos="1260"/>
+        </w:tabs>
         <w:ind w:left="1080"/>
         <w:textAlignment w:val="center"/>
         <w:rPr>
@@ -362,6 +542,10 @@
           <w:ilvl w:val="1"/>
           <w:numId w:val="8"/>
         </w:numPr>
+        <w:tabs>
+          <w:tab w:val="clear" w:pos="1440"/>
+          <w:tab w:val="num" w:pos="1260"/>
+        </w:tabs>
         <w:ind w:left="1080"/>
         <w:textAlignment w:val="center"/>
         <w:rPr>
@@ -397,6 +581,10 @@
           <w:ilvl w:val="1"/>
           <w:numId w:val="8"/>
         </w:numPr>
+        <w:tabs>
+          <w:tab w:val="clear" w:pos="1440"/>
+          <w:tab w:val="num" w:pos="1260"/>
+        </w:tabs>
         <w:ind w:left="1080"/>
         <w:textAlignment w:val="center"/>
         <w:rPr>
@@ -418,6 +606,10 @@
           <w:ilvl w:val="1"/>
           <w:numId w:val="8"/>
         </w:numPr>
+        <w:tabs>
+          <w:tab w:val="clear" w:pos="1440"/>
+          <w:tab w:val="num" w:pos="1260"/>
+        </w:tabs>
         <w:ind w:left="1080"/>
         <w:textAlignment w:val="center"/>
         <w:rPr>
@@ -429,10 +621,10 @@
         <w:rPr>
           <w:rFonts w:ascii="Calibri" w:eastAsia="Times New Roman" w:hAnsi="Calibri" w:cs="Calibri"/>
           <w:noProof/>
-          <w:lang w:eastAsia="en-GB"/>
+          <w:lang w:val="da-DK" w:eastAsia="da-DK"/>
         </w:rPr>
         <w:drawing>
-          <wp:inline distT="0" distB="0" distL="0" distR="0" wp14:anchorId="696E190B" wp14:editId="3FC3A552">
+          <wp:inline distT="0" distB="0" distL="0" distR="0" wp14:anchorId="294ABC88" wp14:editId="332F68E7">
             <wp:extent cx="6120130" cy="3900805"/>
             <wp:effectExtent l="0" t="0" r="0" b="4445"/>
             <wp:docPr id="1" name="Picture 1" descr="Machine generated alternative text:&#10;Python 3.83 (32-bit) Setup &#10;python &#10;for &#10;windows &#10;Install Python 3.8.3 (32-bit) &#10;Select Install Now to install Python with default settings, or choose &#10;Customize to enable or disable features. &#10;Now &#10;ncludes IDLE, pip an ocumentation &#10;ates shortcuts file associations &#10;Customize installation &#10;Choose location and features &#10;Z] Install launcher for all users (recommended) &#10;•ufAdd Eython 3.8 to PATH &#10;Cancel "/>
@@ -487,39 +679,64 @@
           <w:ilvl w:val="1"/>
           <w:numId w:val="8"/>
         </w:numPr>
-        <w:ind w:left="1080"/>
-        <w:textAlignment w:val="center"/>
-        <w:rPr>
-          <w:rFonts w:ascii="Calibri" w:eastAsia="Times New Roman" w:hAnsi="Calibri" w:cs="Calibri"/>
-          <w:lang w:val="en-US" w:eastAsia="en-GB"/>
-        </w:rPr>
-      </w:pPr>
-      <w:r>
-        <w:rPr>
-          <w:rFonts w:ascii="Calibri" w:eastAsia="Times New Roman" w:hAnsi="Calibri" w:cs="Calibri"/>
-          <w:lang w:val="en-US" w:eastAsia="en-GB"/>
-        </w:rPr>
-        <w:t>After the installations finishes, check again if python is available. Restart the Command Prompt before checking again.</w:t>
-      </w:r>
-    </w:p>
-    <w:p>
-      <w:pPr>
-        <w:numPr>
-          <w:ilvl w:val="1"/>
-          <w:numId w:val="8"/>
-        </w:numPr>
-        <w:ind w:left="1080"/>
-        <w:textAlignment w:val="center"/>
-        <w:rPr>
-          <w:rFonts w:ascii="Calibri" w:eastAsia="Times New Roman" w:hAnsi="Calibri" w:cs="Calibri"/>
-          <w:lang w:val="en-US" w:eastAsia="en-GB"/>
-        </w:rPr>
-      </w:pPr>
-      <w:r>
-        <w:rPr>
-          <w:rFonts w:ascii="Calibri" w:eastAsia="Times New Roman" w:hAnsi="Calibri" w:cs="Calibri"/>
-          <w:lang w:val="en-US" w:eastAsia="en-GB"/>
-        </w:rPr>
+        <w:tabs>
+          <w:tab w:val="clear" w:pos="1440"/>
+          <w:tab w:val="num" w:pos="1260"/>
+        </w:tabs>
+        <w:ind w:left="1080"/>
+        <w:textAlignment w:val="center"/>
+        <w:rPr>
+          <w:rFonts w:ascii="Calibri" w:eastAsia="Times New Roman" w:hAnsi="Calibri" w:cs="Calibri"/>
+          <w:lang w:val="en-US" w:eastAsia="en-GB"/>
+        </w:rPr>
+      </w:pPr>
+      <w:r>
+        <w:rPr>
+          <w:rFonts w:ascii="Calibri" w:eastAsia="Times New Roman" w:hAnsi="Calibri" w:cs="Calibri"/>
+          <w:lang w:val="en-US" w:eastAsia="en-GB"/>
+        </w:rPr>
+        <w:t xml:space="preserve">After the </w:t>
+      </w:r>
+      <w:proofErr w:type="gramStart"/>
+      <w:r>
+        <w:rPr>
+          <w:rFonts w:ascii="Calibri" w:eastAsia="Times New Roman" w:hAnsi="Calibri" w:cs="Calibri"/>
+          <w:lang w:val="en-US" w:eastAsia="en-GB"/>
+        </w:rPr>
+        <w:t>installations</w:t>
+      </w:r>
+      <w:proofErr w:type="gramEnd"/>
+      <w:r>
+        <w:rPr>
+          <w:rFonts w:ascii="Calibri" w:eastAsia="Times New Roman" w:hAnsi="Calibri" w:cs="Calibri"/>
+          <w:lang w:val="en-US" w:eastAsia="en-GB"/>
+        </w:rPr>
+        <w:t xml:space="preserve"> finishes, check again if python is available. Restart the Command Prompt before checking again.</w:t>
+      </w:r>
+    </w:p>
+    <w:p>
+      <w:pPr>
+        <w:numPr>
+          <w:ilvl w:val="1"/>
+          <w:numId w:val="8"/>
+        </w:numPr>
+        <w:tabs>
+          <w:tab w:val="clear" w:pos="1440"/>
+          <w:tab w:val="num" w:pos="1260"/>
+        </w:tabs>
+        <w:ind w:left="1080"/>
+        <w:textAlignment w:val="center"/>
+        <w:rPr>
+          <w:rFonts w:ascii="Calibri" w:eastAsia="Times New Roman" w:hAnsi="Calibri" w:cs="Calibri"/>
+          <w:lang w:val="en-US" w:eastAsia="en-GB"/>
+        </w:rPr>
+      </w:pPr>
+      <w:r>
+        <w:rPr>
+          <w:rFonts w:ascii="Calibri" w:eastAsia="Times New Roman" w:hAnsi="Calibri" w:cs="Calibri"/>
+          <w:lang w:val="en-US" w:eastAsia="en-GB"/>
+        </w:rPr>
+        <w:lastRenderedPageBreak/>
         <w:t>If python is not available -&gt; restart your PC so the PATH will be updated</w:t>
       </w:r>
     </w:p>
@@ -529,6 +746,10 @@
           <w:ilvl w:val="1"/>
           <w:numId w:val="8"/>
         </w:numPr>
+        <w:tabs>
+          <w:tab w:val="clear" w:pos="1440"/>
+          <w:tab w:val="num" w:pos="1260"/>
+        </w:tabs>
         <w:ind w:left="1080"/>
         <w:textAlignment w:val="center"/>
         <w:rPr>
@@ -553,10 +774,24 @@
     </w:p>
     <w:p>
       <w:pPr>
+        <w:ind w:left="1080"/>
+        <w:textAlignment w:val="center"/>
+        <w:rPr>
+          <w:rFonts w:ascii="Calibri" w:eastAsia="Times New Roman" w:hAnsi="Calibri" w:cs="Calibri"/>
+          <w:lang w:val="en-US" w:eastAsia="en-GB"/>
+        </w:rPr>
+      </w:pPr>
+    </w:p>
+    <w:p>
+      <w:pPr>
         <w:numPr>
           <w:ilvl w:val="0"/>
           <w:numId w:val="8"/>
         </w:numPr>
+        <w:tabs>
+          <w:tab w:val="clear" w:pos="720"/>
+          <w:tab w:val="num" w:pos="540"/>
+        </w:tabs>
         <w:ind w:left="540"/>
         <w:textAlignment w:val="center"/>
         <w:rPr>
@@ -576,8 +811,12 @@
       <w:pPr>
         <w:numPr>
           <w:ilvl w:val="1"/>
-          <w:numId w:val="9"/>
-        </w:numPr>
+          <w:numId w:val="8"/>
+        </w:numPr>
+        <w:tabs>
+          <w:tab w:val="clear" w:pos="1440"/>
+          <w:tab w:val="num" w:pos="1260"/>
+        </w:tabs>
         <w:ind w:left="1080"/>
         <w:textAlignment w:val="center"/>
         <w:rPr>
@@ -597,8 +836,12 @@
       <w:pPr>
         <w:numPr>
           <w:ilvl w:val="1"/>
-          <w:numId w:val="9"/>
-        </w:numPr>
+          <w:numId w:val="8"/>
+        </w:numPr>
+        <w:tabs>
+          <w:tab w:val="clear" w:pos="1440"/>
+          <w:tab w:val="num" w:pos="1260"/>
+        </w:tabs>
         <w:ind w:left="1080"/>
         <w:textAlignment w:val="center"/>
         <w:rPr>
@@ -613,24 +856,44 @@
         </w:rPr>
         <w:t xml:space="preserve">Go to </w:t>
       </w:r>
-      <w:hyperlink r:id="rId7" w:anchor="section=windows" w:history="1">
-        <w:r>
-          <w:rPr>
-            <w:rFonts w:ascii="Calibri" w:eastAsia="Times New Roman" w:hAnsi="Calibri" w:cs="Calibri"/>
-            <w:color w:val="0000FF"/>
-            <w:u w:val="single"/>
-            <w:lang w:val="pl-PL" w:eastAsia="en-GB"/>
-          </w:rPr>
-          <w:t>https://www.jetbrains.com/pycharm/download/#section=windows</w:t>
-        </w:r>
-      </w:hyperlink>
-    </w:p>
-    <w:p>
-      <w:pPr>
-        <w:numPr>
-          <w:ilvl w:val="1"/>
-          <w:numId w:val="9"/>
-        </w:numPr>
+      <w:r>
+        <w:fldChar w:fldCharType="begin"/>
+      </w:r>
+      <w:r>
+        <w:instrText xml:space="preserve"> HYPERLINK "https://www.jetbrains.com/pycharm/download/" \l "section=windows" </w:instrText>
+      </w:r>
+      <w:r>
+        <w:fldChar w:fldCharType="separate"/>
+      </w:r>
+      <w:r>
+        <w:rPr>
+          <w:rFonts w:ascii="Calibri" w:eastAsia="Times New Roman" w:hAnsi="Calibri" w:cs="Calibri"/>
+          <w:color w:val="0000FF"/>
+          <w:u w:val="single"/>
+          <w:lang w:val="pl-PL" w:eastAsia="en-GB"/>
+        </w:rPr>
+        <w:t>https://www.jetbrains.com/pycharm/download/#section=windows</w:t>
+      </w:r>
+      <w:r>
+        <w:rPr>
+          <w:rFonts w:ascii="Calibri" w:eastAsia="Times New Roman" w:hAnsi="Calibri" w:cs="Calibri"/>
+          <w:color w:val="0000FF"/>
+          <w:u w:val="single"/>
+          <w:lang w:val="pl-PL" w:eastAsia="en-GB"/>
+        </w:rPr>
+        <w:fldChar w:fldCharType="end"/>
+      </w:r>
+    </w:p>
+    <w:p>
+      <w:pPr>
+        <w:numPr>
+          <w:ilvl w:val="1"/>
+          <w:numId w:val="8"/>
+        </w:numPr>
+        <w:tabs>
+          <w:tab w:val="clear" w:pos="1440"/>
+          <w:tab w:val="num" w:pos="1260"/>
+        </w:tabs>
         <w:ind w:left="1080"/>
         <w:textAlignment w:val="center"/>
         <w:rPr>
@@ -650,8 +913,12 @@
       <w:pPr>
         <w:numPr>
           <w:ilvl w:val="1"/>
-          <w:numId w:val="9"/>
-        </w:numPr>
+          <w:numId w:val="8"/>
+        </w:numPr>
+        <w:tabs>
+          <w:tab w:val="clear" w:pos="1440"/>
+          <w:tab w:val="num" w:pos="1260"/>
+        </w:tabs>
         <w:ind w:left="1080"/>
         <w:textAlignment w:val="center"/>
         <w:rPr>
@@ -671,30 +938,47 @@
       <w:pPr>
         <w:numPr>
           <w:ilvl w:val="1"/>
-          <w:numId w:val="9"/>
-        </w:numPr>
-        <w:ind w:left="1080"/>
-        <w:textAlignment w:val="center"/>
-        <w:rPr>
-          <w:rFonts w:ascii="Calibri" w:eastAsia="Times New Roman" w:hAnsi="Calibri" w:cs="Calibri"/>
-          <w:lang w:val="en-US" w:eastAsia="en-GB"/>
-        </w:rPr>
-      </w:pPr>
-      <w:r>
-        <w:rPr>
-          <w:rFonts w:ascii="Calibri" w:eastAsia="Times New Roman" w:hAnsi="Calibri" w:cs="Calibri"/>
-          <w:lang w:val="en-US" w:eastAsia="en-GB"/>
-        </w:rPr>
-        <w:lastRenderedPageBreak/>
+          <w:numId w:val="8"/>
+        </w:numPr>
+        <w:tabs>
+          <w:tab w:val="clear" w:pos="1440"/>
+          <w:tab w:val="num" w:pos="1260"/>
+        </w:tabs>
+        <w:ind w:left="1080"/>
+        <w:textAlignment w:val="center"/>
+        <w:rPr>
+          <w:rFonts w:ascii="Calibri" w:eastAsia="Times New Roman" w:hAnsi="Calibri" w:cs="Calibri"/>
+          <w:lang w:val="en-US" w:eastAsia="en-GB"/>
+        </w:rPr>
+      </w:pPr>
+      <w:r>
+        <w:rPr>
+          <w:rFonts w:ascii="Calibri" w:eastAsia="Times New Roman" w:hAnsi="Calibri" w:cs="Calibri"/>
+          <w:lang w:val="en-US" w:eastAsia="en-GB"/>
+        </w:rPr>
         <w:t>Keep all the default settings</w:t>
       </w:r>
     </w:p>
     <w:p>
       <w:pPr>
+        <w:ind w:left="1080"/>
+        <w:textAlignment w:val="center"/>
+        <w:rPr>
+          <w:rFonts w:ascii="Calibri" w:eastAsia="Times New Roman" w:hAnsi="Calibri" w:cs="Calibri"/>
+          <w:lang w:val="en-US" w:eastAsia="en-GB"/>
+        </w:rPr>
+      </w:pPr>
+    </w:p>
+    <w:p>
+      <w:pPr>
         <w:numPr>
           <w:ilvl w:val="0"/>
-          <w:numId w:val="9"/>
-        </w:numPr>
+          <w:numId w:val="8"/>
+        </w:numPr>
+        <w:tabs>
+          <w:tab w:val="clear" w:pos="720"/>
+          <w:tab w:val="num" w:pos="540"/>
+        </w:tabs>
         <w:ind w:left="540"/>
         <w:textAlignment w:val="center"/>
         <w:rPr>
@@ -714,29 +998,86 @@
       <w:pPr>
         <w:numPr>
           <w:ilvl w:val="1"/>
-          <w:numId w:val="10"/>
-        </w:numPr>
-        <w:ind w:left="1080"/>
-        <w:textAlignment w:val="center"/>
-        <w:rPr>
-          <w:rFonts w:ascii="Calibri" w:eastAsia="Times New Roman" w:hAnsi="Calibri" w:cs="Calibri"/>
-          <w:lang w:val="en-US" w:eastAsia="en-GB"/>
-        </w:rPr>
-      </w:pPr>
-      <w:r>
-        <w:rPr>
-          <w:rFonts w:ascii="Calibri" w:eastAsia="Times New Roman" w:hAnsi="Calibri" w:cs="Calibri"/>
-          <w:lang w:val="en-US" w:eastAsia="en-GB"/>
-        </w:rPr>
-        <w:t>Select File-&gt;New Project</w:t>
-      </w:r>
-    </w:p>
-    <w:p>
-      <w:pPr>
-        <w:numPr>
-          <w:ilvl w:val="1"/>
-          <w:numId w:val="10"/>
-        </w:numPr>
+          <w:numId w:val="8"/>
+        </w:numPr>
+        <w:tabs>
+          <w:tab w:val="clear" w:pos="1440"/>
+          <w:tab w:val="num" w:pos="1260"/>
+        </w:tabs>
+        <w:ind w:left="1080"/>
+        <w:textAlignment w:val="center"/>
+        <w:rPr>
+          <w:rFonts w:ascii="Calibri" w:eastAsia="Times New Roman" w:hAnsi="Calibri" w:cs="Calibri"/>
+          <w:lang w:val="en-US" w:eastAsia="en-GB"/>
+        </w:rPr>
+      </w:pPr>
+      <w:r>
+        <w:rPr>
+          <w:rFonts w:ascii="Calibri" w:eastAsia="Times New Roman" w:hAnsi="Calibri" w:cs="Calibri"/>
+          <w:lang w:val="en-US" w:eastAsia="en-GB"/>
+        </w:rPr>
+        <w:t xml:space="preserve">Select </w:t>
+      </w:r>
+      <w:r>
+        <w:rPr>
+          <w:rFonts w:ascii="Calibri" w:eastAsia="Times New Roman" w:hAnsi="Calibri" w:cs="Calibri"/>
+          <w:lang w:val="en-US" w:eastAsia="en-GB"/>
+        </w:rPr>
+        <w:t>“</w:t>
+      </w:r>
+      <w:r>
+        <w:rPr>
+          <w:rFonts w:ascii="Calibri" w:eastAsia="Times New Roman" w:hAnsi="Calibri" w:cs="Calibri"/>
+          <w:lang w:val="en-US" w:eastAsia="en-GB"/>
+        </w:rPr>
+        <w:t>File</w:t>
+      </w:r>
+      <w:r>
+        <w:rPr>
+          <w:rFonts w:ascii="Calibri" w:eastAsia="Times New Roman" w:hAnsi="Calibri" w:cs="Calibri"/>
+          <w:lang w:val="en-US" w:eastAsia="en-GB"/>
+        </w:rPr>
+        <w:t xml:space="preserve">” </w:t>
+      </w:r>
+      <w:r>
+        <w:rPr>
+          <w:rFonts w:ascii="Calibri" w:eastAsia="Times New Roman" w:hAnsi="Calibri" w:cs="Calibri"/>
+          <w:lang w:val="en-US" w:eastAsia="en-GB"/>
+        </w:rPr>
+        <w:t>-&gt;</w:t>
+      </w:r>
+      <w:r>
+        <w:rPr>
+          <w:rFonts w:ascii="Calibri" w:eastAsia="Times New Roman" w:hAnsi="Calibri" w:cs="Calibri"/>
+          <w:lang w:val="en-US" w:eastAsia="en-GB"/>
+        </w:rPr>
+        <w:t xml:space="preserve"> “</w:t>
+      </w:r>
+      <w:r>
+        <w:rPr>
+          <w:rFonts w:ascii="Calibri" w:eastAsia="Times New Roman" w:hAnsi="Calibri" w:cs="Calibri"/>
+          <w:lang w:val="en-US" w:eastAsia="en-GB"/>
+        </w:rPr>
+        <w:t>New Project</w:t>
+      </w:r>
+      <w:r>
+        <w:rPr>
+          <w:rFonts w:ascii="Calibri" w:eastAsia="Times New Roman" w:hAnsi="Calibri" w:cs="Calibri"/>
+          <w:lang w:val="en-US" w:eastAsia="en-GB"/>
+        </w:rPr>
+        <w:t>” or “+ New Project”</w:t>
+      </w:r>
+    </w:p>
+    <w:p>
+      <w:pPr>
+        <w:numPr>
+          <w:ilvl w:val="1"/>
+          <w:numId w:val="8"/>
+        </w:numPr>
+        <w:tabs>
+          <w:tab w:val="clear" w:pos="1440"/>
+          <w:tab w:val="num" w:pos="1260"/>
+        </w:tabs>
         <w:ind w:left="1080"/>
         <w:textAlignment w:val="center"/>
         <w:rPr>
@@ -770,29 +1111,58 @@
       <w:pPr>
         <w:numPr>
           <w:ilvl w:val="1"/>
-          <w:numId w:val="10"/>
-        </w:numPr>
-        <w:ind w:left="1080"/>
-        <w:textAlignment w:val="center"/>
-        <w:rPr>
-          <w:rFonts w:ascii="Calibri" w:eastAsia="Times New Roman" w:hAnsi="Calibri" w:cs="Calibri"/>
-          <w:lang w:val="en-US" w:eastAsia="en-GB"/>
-        </w:rPr>
-      </w:pPr>
-      <w:r>
-        <w:rPr>
-          <w:rFonts w:ascii="Calibri" w:eastAsia="Times New Roman" w:hAnsi="Calibri" w:cs="Calibri"/>
-          <w:lang w:val="en-US" w:eastAsia="en-GB"/>
-        </w:rPr>
-        <w:t>Call the project "dc_python_basic_1"</w:t>
-      </w:r>
-    </w:p>
-    <w:p>
-      <w:pPr>
-        <w:numPr>
-          <w:ilvl w:val="1"/>
-          <w:numId w:val="10"/>
-        </w:numPr>
+          <w:numId w:val="8"/>
+        </w:numPr>
+        <w:tabs>
+          <w:tab w:val="clear" w:pos="1440"/>
+          <w:tab w:val="num" w:pos="1260"/>
+        </w:tabs>
+        <w:ind w:left="1080"/>
+        <w:textAlignment w:val="center"/>
+        <w:rPr>
+          <w:rFonts w:ascii="Calibri" w:eastAsia="Times New Roman" w:hAnsi="Calibri" w:cs="Calibri"/>
+          <w:lang w:val="en-US" w:eastAsia="en-GB"/>
+        </w:rPr>
+      </w:pPr>
+      <w:r>
+        <w:rPr>
+          <w:rFonts w:ascii="Calibri" w:eastAsia="Times New Roman" w:hAnsi="Calibri" w:cs="Calibri"/>
+          <w:lang w:val="en-US" w:eastAsia="en-GB"/>
+        </w:rPr>
+        <w:t>Call the project "</w:t>
+      </w:r>
+      <w:r>
+        <w:rPr>
+          <w:rFonts w:ascii="Calibri" w:eastAsia="Times New Roman" w:hAnsi="Calibri" w:cs="Calibri"/>
+          <w:lang w:val="en-US" w:eastAsia="en-GB"/>
+        </w:rPr>
+        <w:t>welcome</w:t>
+      </w:r>
+      <w:r>
+        <w:rPr>
+          <w:rFonts w:ascii="Calibri" w:eastAsia="Times New Roman" w:hAnsi="Calibri" w:cs="Calibri"/>
+          <w:lang w:val="en-US" w:eastAsia="en-GB"/>
+        </w:rPr>
+        <w:t>"</w:t>
+      </w:r>
+      <w:r>
+        <w:rPr>
+          <w:rFonts w:ascii="Calibri" w:eastAsia="Times New Roman" w:hAnsi="Calibri" w:cs="Calibri"/>
+          <w:lang w:val="en-US" w:eastAsia="en-GB"/>
+        </w:rPr>
+        <w:t>, change the last part of “Location”</w:t>
+      </w:r>
+    </w:p>
+    <w:p>
+      <w:pPr>
+        <w:numPr>
+          <w:ilvl w:val="1"/>
+          <w:numId w:val="8"/>
+        </w:numPr>
+        <w:tabs>
+          <w:tab w:val="clear" w:pos="1440"/>
+          <w:tab w:val="num" w:pos="1260"/>
+        </w:tabs>
         <w:ind w:left="1080"/>
         <w:textAlignment w:val="center"/>
         <w:rPr>
@@ -812,129 +1182,105 @@
       <w:pPr>
         <w:numPr>
           <w:ilvl w:val="1"/>
-          <w:numId w:val="10"/>
-        </w:numPr>
-        <w:ind w:left="1080"/>
-        <w:textAlignment w:val="center"/>
-        <w:rPr>
-          <w:rFonts w:ascii="Calibri" w:eastAsia="Times New Roman" w:hAnsi="Calibri" w:cs="Calibri"/>
-          <w:lang w:val="en-US" w:eastAsia="en-GB"/>
-        </w:rPr>
-      </w:pPr>
-      <w:r>
-        <w:rPr>
-          <w:rFonts w:ascii="Calibri" w:eastAsia="Times New Roman" w:hAnsi="Calibri" w:cs="Calibri"/>
-          <w:lang w:val="en-US" w:eastAsia="en-GB"/>
-        </w:rPr>
-        <w:t>On the left right-click on the folder and select New-&gt;Python File</w:t>
-      </w:r>
-    </w:p>
-    <w:p>
-      <w:pPr>
-        <w:numPr>
-          <w:ilvl w:val="1"/>
-          <w:numId w:val="10"/>
-        </w:numPr>
-        <w:ind w:left="1080"/>
-        <w:textAlignment w:val="center"/>
-        <w:rPr>
-          <w:rFonts w:ascii="Calibri" w:eastAsia="Times New Roman" w:hAnsi="Calibri" w:cs="Calibri"/>
-          <w:lang w:val="en-US" w:eastAsia="en-GB"/>
-        </w:rPr>
-      </w:pPr>
-      <w:r>
-        <w:rPr>
-          <w:rFonts w:ascii="Calibri" w:eastAsia="Times New Roman" w:hAnsi="Calibri" w:cs="Calibri"/>
-          <w:lang w:val="en-US" w:eastAsia="en-GB"/>
-        </w:rPr>
-        <w:t>Type "</w:t>
-      </w:r>
-      <w:r>
-        <w:rPr>
-          <w:rFonts w:ascii="Calibri" w:eastAsia="Times New Roman" w:hAnsi="Calibri" w:cs="Calibri"/>
-          <w:lang w:val="en-US" w:eastAsia="en-GB"/>
-        </w:rPr>
-        <w:t>welcome</w:t>
-      </w:r>
-      <w:r>
-        <w:rPr>
-          <w:rFonts w:ascii="Calibri" w:eastAsia="Times New Roman" w:hAnsi="Calibri" w:cs="Calibri"/>
-          <w:lang w:val="en-US" w:eastAsia="en-GB"/>
-        </w:rPr>
-        <w:t>" and press [enter]</w:t>
-      </w:r>
-    </w:p>
-    <w:p>
-      <w:pPr>
-        <w:numPr>
-          <w:ilvl w:val="1"/>
-          <w:numId w:val="10"/>
-        </w:numPr>
-        <w:ind w:left="1080"/>
-        <w:textAlignment w:val="center"/>
-        <w:rPr>
-          <w:rFonts w:ascii="Calibri" w:eastAsia="Times New Roman" w:hAnsi="Calibri" w:cs="Calibri"/>
-          <w:lang w:eastAsia="en-GB"/>
-        </w:rPr>
-      </w:pPr>
-      <w:r>
-        <w:rPr>
-          <w:rFonts w:ascii="Calibri" w:eastAsia="Times New Roman" w:hAnsi="Calibri" w:cs="Calibri"/>
-          <w:lang w:val="en-US" w:eastAsia="en-GB"/>
-        </w:rPr>
-        <w:t xml:space="preserve">Copy and paste </w:t>
-      </w:r>
-      <w:r>
-        <w:rPr>
-          <w:rFonts w:ascii="Calibri" w:eastAsia="Times New Roman" w:hAnsi="Calibri" w:cs="Calibri"/>
-          <w:lang w:val="en-US" w:eastAsia="en-GB"/>
-        </w:rPr>
-        <w:t xml:space="preserve">the text from </w:t>
-      </w:r>
-      <w:hyperlink r:id="rId8" w:history="1">
-        <w:r>
-          <w:rPr>
-            <w:rStyle w:val="Hyperlink"/>
-            <w:rFonts w:ascii="Calibri" w:eastAsia="Times New Roman" w:hAnsi="Calibri" w:cs="Calibri"/>
-            <w:lang w:val="en-US" w:eastAsia="en-GB"/>
-          </w:rPr>
-          <w:t>https://github.com/roesgaard/learn_python/blob/master/welcome.py</w:t>
-        </w:r>
-      </w:hyperlink>
-      <w:r>
-        <w:rPr>
-          <w:rFonts w:ascii="Calibri" w:eastAsia="Times New Roman" w:hAnsi="Calibri" w:cs="Calibri"/>
-          <w:lang w:eastAsia="en-GB"/>
-        </w:rPr>
-        <w:t xml:space="preserve"> </w:t>
-      </w:r>
-      <w:r>
-        <w:rPr>
-          <w:rFonts w:ascii="Calibri" w:eastAsia="Times New Roman" w:hAnsi="Calibri" w:cs="Calibri"/>
-          <w:lang w:val="en-US" w:eastAsia="en-GB"/>
-        </w:rPr>
-        <w:t>into your script</w:t>
-      </w:r>
-    </w:p>
-    <w:p>
-      <w:pPr>
-        <w:numPr>
-          <w:ilvl w:val="1"/>
-          <w:numId w:val="10"/>
-        </w:numPr>
-        <w:ind w:left="1080"/>
-        <w:textAlignment w:val="center"/>
-        <w:rPr>
-          <w:rFonts w:ascii="Calibri" w:eastAsia="Times New Roman" w:hAnsi="Calibri" w:cs="Calibri"/>
-          <w:lang w:val="en-US" w:eastAsia="en-GB"/>
-        </w:rPr>
-      </w:pPr>
-      <w:r>
-        <w:rPr>
-          <w:rFonts w:ascii="Calibri" w:eastAsia="Times New Roman" w:hAnsi="Calibri" w:cs="Calibri"/>
-          <w:lang w:val="en-US" w:eastAsia="en-GB"/>
-        </w:rPr>
-        <w:t xml:space="preserve">Run the script by right-clicking on it and select "Run </w:t>
+          <w:numId w:val="8"/>
+        </w:numPr>
+        <w:tabs>
+          <w:tab w:val="clear" w:pos="1440"/>
+          <w:tab w:val="num" w:pos="1260"/>
+        </w:tabs>
+        <w:ind w:left="1080"/>
+        <w:textAlignment w:val="center"/>
+        <w:rPr>
+          <w:rFonts w:ascii="Calibri" w:eastAsia="Times New Roman" w:hAnsi="Calibri" w:cs="Calibri"/>
+          <w:lang w:val="en-US" w:eastAsia="en-GB"/>
+        </w:rPr>
+      </w:pPr>
+      <w:r>
+        <w:rPr>
+          <w:rFonts w:ascii="Calibri" w:eastAsia="Times New Roman" w:hAnsi="Calibri" w:cs="Calibri"/>
+          <w:lang w:val="en-US" w:eastAsia="en-GB"/>
+        </w:rPr>
+        <w:t xml:space="preserve">With a file browser copy all files from the unzipped “welcome” library and paste them into the </w:t>
+      </w:r>
+      <w:proofErr w:type="gramStart"/>
+      <w:r>
+        <w:rPr>
+          <w:rFonts w:ascii="Calibri" w:eastAsia="Times New Roman" w:hAnsi="Calibri" w:cs="Calibri"/>
+          <w:lang w:val="en-US" w:eastAsia="en-GB"/>
+        </w:rPr>
+        <w:t>project ”welcome</w:t>
+      </w:r>
+      <w:proofErr w:type="gramEnd"/>
+      <w:r>
+        <w:rPr>
+          <w:rFonts w:ascii="Calibri" w:eastAsia="Times New Roman" w:hAnsi="Calibri" w:cs="Calibri"/>
+          <w:lang w:val="en-US" w:eastAsia="en-GB"/>
+        </w:rPr>
+        <w:t>”(bold in the top left corner) and press “OK” to copy the files.</w:t>
+      </w:r>
+    </w:p>
+    <w:p>
+      <w:pPr>
+        <w:numPr>
+          <w:ilvl w:val="1"/>
+          <w:numId w:val="8"/>
+        </w:numPr>
+        <w:tabs>
+          <w:tab w:val="clear" w:pos="1440"/>
+          <w:tab w:val="num" w:pos="1260"/>
+        </w:tabs>
+        <w:ind w:left="1080"/>
+        <w:textAlignment w:val="center"/>
+        <w:rPr>
+          <w:rFonts w:ascii="Calibri" w:eastAsia="Times New Roman" w:hAnsi="Calibri" w:cs="Calibri"/>
+          <w:lang w:val="en-US" w:eastAsia="en-GB"/>
+        </w:rPr>
+      </w:pPr>
+      <w:r>
+        <w:rPr>
+          <w:rFonts w:ascii="Calibri" w:eastAsia="Times New Roman" w:hAnsi="Calibri" w:cs="Calibri"/>
+          <w:lang w:val="en-US" w:eastAsia="en-GB"/>
+        </w:rPr>
+        <w:t>Double-click on “welcome.py” in the left side</w:t>
+      </w:r>
+    </w:p>
+    <w:p>
+      <w:pPr>
+        <w:numPr>
+          <w:ilvl w:val="1"/>
+          <w:numId w:val="8"/>
+        </w:numPr>
+        <w:tabs>
+          <w:tab w:val="clear" w:pos="1440"/>
+          <w:tab w:val="num" w:pos="1260"/>
+        </w:tabs>
+        <w:ind w:left="1080"/>
+        <w:textAlignment w:val="center"/>
+        <w:rPr>
+          <w:rFonts w:ascii="Calibri" w:eastAsia="Times New Roman" w:hAnsi="Calibri" w:cs="Calibri"/>
+          <w:lang w:val="en-US" w:eastAsia="en-GB"/>
+        </w:rPr>
+      </w:pPr>
+      <w:r>
+        <w:rPr>
+          <w:rFonts w:ascii="Calibri" w:eastAsia="Times New Roman" w:hAnsi="Calibri" w:cs="Calibri"/>
+          <w:lang w:val="en-US" w:eastAsia="en-GB"/>
+        </w:rPr>
+        <w:t xml:space="preserve">Run the script by right-clicking on it </w:t>
+      </w:r>
+      <w:r>
+        <w:rPr>
+          <w:rFonts w:ascii="Calibri" w:eastAsia="Times New Roman" w:hAnsi="Calibri" w:cs="Calibri"/>
+          <w:lang w:val="en-US" w:eastAsia="en-GB"/>
+        </w:rPr>
+        <w:t xml:space="preserve">in the big window </w:t>
+      </w:r>
+      <w:r>
+        <w:rPr>
+          <w:rFonts w:ascii="Calibri" w:eastAsia="Times New Roman" w:hAnsi="Calibri" w:cs="Calibri"/>
+          <w:lang w:val="en-US" w:eastAsia="en-GB"/>
+        </w:rPr>
+        <w:t xml:space="preserve">and select "Run </w:t>
       </w:r>
       <w:r>
         <w:rPr>
@@ -957,6 +1303,89 @@
         </w:rPr>
         <w:t xml:space="preserve"> (There might be some wait time before the python environment is ready)</w:t>
       </w:r>
+    </w:p>
+    <w:p>
+      <w:pPr>
+        <w:ind w:left="1080"/>
+        <w:textAlignment w:val="center"/>
+        <w:rPr>
+          <w:rFonts w:ascii="Calibri" w:eastAsia="Times New Roman" w:hAnsi="Calibri" w:cs="Calibri"/>
+          <w:lang w:val="en-US" w:eastAsia="en-GB"/>
+        </w:rPr>
+      </w:pPr>
+    </w:p>
+    <w:p>
+      <w:pPr>
+        <w:numPr>
+          <w:ilvl w:val="0"/>
+          <w:numId w:val="8"/>
+        </w:numPr>
+        <w:tabs>
+          <w:tab w:val="clear" w:pos="720"/>
+          <w:tab w:val="num" w:pos="540"/>
+        </w:tabs>
+        <w:ind w:left="540"/>
+        <w:textAlignment w:val="center"/>
+        <w:rPr>
+          <w:rFonts w:ascii="Calibri" w:eastAsia="Times New Roman" w:hAnsi="Calibri" w:cs="Calibri"/>
+          <w:lang w:val="en-US" w:eastAsia="en-GB"/>
+        </w:rPr>
+      </w:pPr>
+      <w:r>
+        <w:rPr>
+          <w:rFonts w:ascii="Calibri" w:eastAsia="Times New Roman" w:hAnsi="Calibri" w:cs="Calibri"/>
+          <w:lang w:val="en-US" w:eastAsia="en-GB"/>
+        </w:rPr>
+        <w:t>Installing the lessons.</w:t>
+      </w:r>
+    </w:p>
+    <w:p>
+      <w:pPr>
+        <w:numPr>
+          <w:ilvl w:val="1"/>
+          <w:numId w:val="8"/>
+        </w:numPr>
+        <w:tabs>
+          <w:tab w:val="clear" w:pos="1440"/>
+          <w:tab w:val="num" w:pos="1260"/>
+        </w:tabs>
+        <w:ind w:left="1080"/>
+        <w:textAlignment w:val="center"/>
+        <w:rPr>
+          <w:rFonts w:ascii="Calibri" w:eastAsia="Times New Roman" w:hAnsi="Calibri" w:cs="Calibri"/>
+          <w:lang w:val="en-US" w:eastAsia="en-GB"/>
+        </w:rPr>
+      </w:pPr>
+      <w:r>
+        <w:rPr>
+          <w:rFonts w:ascii="Calibri" w:eastAsia="Times New Roman" w:hAnsi="Calibri" w:cs="Calibri"/>
+          <w:lang w:val="en-US" w:eastAsia="en-GB"/>
+        </w:rPr>
+        <w:t>Run PyCharm like in previous point and change “welcome” to “</w:t>
+      </w:r>
+      <w:proofErr w:type="spellStart"/>
+      <w:r>
+        <w:rPr>
+          <w:rFonts w:ascii="Calibri" w:eastAsia="Times New Roman" w:hAnsi="Calibri" w:cs="Calibri"/>
+          <w:lang w:val="en-US" w:eastAsia="en-GB"/>
+        </w:rPr>
+        <w:t>lessonXX</w:t>
+      </w:r>
+      <w:proofErr w:type="spellEnd"/>
+      <w:r>
+        <w:rPr>
+          <w:rFonts w:ascii="Calibri" w:eastAsia="Times New Roman" w:hAnsi="Calibri" w:cs="Calibri"/>
+          <w:lang w:val="en-US" w:eastAsia="en-GB"/>
+        </w:rPr>
+        <w:t>” all places.</w:t>
+      </w:r>
+    </w:p>
+    <w:p>
+      <w:pPr>
+        <w:rPr>
+          <w:lang w:val="en-US"/>
+        </w:rPr>
+      </w:pPr>
       <w:bookmarkStart w:id="0" w:name="_GoBack"/>
       <w:bookmarkEnd w:id="0"/>
     </w:p>
@@ -1570,7 +1999,7 @@
   <w:style w:type="paragraph" w:default="1" w:styleId="Normal">
     <w:name w:val="Normal"/>
     <w:qFormat/>
-    <w:rsid w:val="009438D9"/>
+    <w:rsid w:val="007B19A8"/>
   </w:style>
   <w:style w:type="character" w:default="1" w:styleId="DefaultParagraphFont">
     <w:name w:val="Default Paragraph Font"/>

</xml_diff>